<commit_message>
ajuste de la numeración de los recursos por cambios en guión CN_06_03
</commit_message>
<xml_diff>
--- a/fuentes/contenidos/grado06/guion03/CN_06_03_REC100.docx
+++ b/fuentes/contenidos/grado06/guion03/CN_06_03_REC100.docx
@@ -11,8 +11,6 @@
           <w:lang w:val="es-ES_tradnl"/>
         </w:rPr>
       </w:pPr>
-      <w:bookmarkStart w:id="0" w:name="_GoBack"/>
-      <w:bookmarkEnd w:id="0"/>
       <w:r>
         <w:rPr>
           <w:rFonts w:ascii="Arial" w:hAnsi="Arial"/>
@@ -2494,7 +2492,7 @@
         </w:rPr>
         <w:t>Muestre la ficha que corresponde a las algas y explique cada una de las características, luego ha</w:t>
       </w:r>
-      <w:ins w:id="1" w:author="USER" w:date="2015-03-29T18:35:00Z">
+      <w:ins w:id="0" w:author="USER" w:date="2015-03-29T18:35:00Z">
         <w:r>
           <w:rPr>
             <w:rFonts w:ascii="Arial" w:hAnsi="Arial"/>
@@ -2505,7 +2503,7 @@
           <w:t>g</w:t>
         </w:r>
       </w:ins>
-      <w:del w:id="2" w:author="USER" w:date="2015-03-29T18:35:00Z">
+      <w:del w:id="1" w:author="USER" w:date="2015-03-29T18:35:00Z">
         <w:r>
           <w:rPr>
             <w:rFonts w:ascii="Arial" w:hAnsi="Arial"/>
@@ -4787,7 +4785,38 @@
           <w:szCs w:val="18"/>
           <w:lang w:val="es-ES_tradnl"/>
         </w:rPr>
-        <w:t>CN_06_03_CO_REC110_IMG0</w:t>
+        <w:t>CN_06_03_CO_REC1</w:t>
+      </w:r>
+      <w:del w:id="2" w:author="USER" w:date="2015-04-15T18:36:00Z">
+        <w:r>
+          <w:rPr>
+            <w:rFonts w:ascii="Arial" w:hAnsi="Arial" w:cs="Arial"/>
+            <w:sz w:val="18"/>
+            <w:szCs w:val="18"/>
+            <w:lang w:val="es-ES_tradnl"/>
+          </w:rPr>
+          <w:delText>1</w:delText>
+        </w:r>
+      </w:del>
+      <w:ins w:id="3" w:author="USER" w:date="2015-04-15T18:36:00Z">
+        <w:r>
+          <w:rPr>
+            <w:rFonts w:ascii="Arial" w:hAnsi="Arial" w:cs="Arial"/>
+            <w:sz w:val="18"/>
+            <w:szCs w:val="18"/>
+            <w:lang w:val="es-ES_tradnl"/>
+          </w:rPr>
+          <w:t>0</w:t>
+        </w:r>
+      </w:ins>
+      <w:r>
+        <w:rPr>
+          <w:rFonts w:ascii="Arial" w:hAnsi="Arial" w:cs="Arial"/>
+          <w:sz w:val="18"/>
+          <w:szCs w:val="18"/>
+          <w:lang w:val="es-ES_tradnl"/>
+        </w:rPr>
+        <w:t>0_IMG0</w:t>
       </w:r>
       <w:r>
         <w:rPr>
@@ -5500,7 +5529,38 @@
           <w:szCs w:val="18"/>
           <w:lang w:val="es-ES_tradnl"/>
         </w:rPr>
-        <w:t>CN_06_03_CO_REC110_IMG02</w:t>
+        <w:t>CN_06_03_CO_REC1</w:t>
+      </w:r>
+      <w:ins w:id="4" w:author="USER" w:date="2015-04-15T18:37:00Z">
+        <w:r>
+          <w:rPr>
+            <w:rFonts w:ascii="Arial" w:hAnsi="Arial" w:cs="Arial"/>
+            <w:sz w:val="18"/>
+            <w:szCs w:val="18"/>
+            <w:lang w:val="es-ES_tradnl"/>
+          </w:rPr>
+          <w:t>0</w:t>
+        </w:r>
+      </w:ins>
+      <w:del w:id="5" w:author="USER" w:date="2015-04-15T18:37:00Z">
+        <w:r>
+          <w:rPr>
+            <w:rFonts w:ascii="Arial" w:hAnsi="Arial" w:cs="Arial"/>
+            <w:sz w:val="18"/>
+            <w:szCs w:val="18"/>
+            <w:lang w:val="es-ES_tradnl"/>
+          </w:rPr>
+          <w:delText>1</w:delText>
+        </w:r>
+      </w:del>
+      <w:r>
+        <w:rPr>
+          <w:rFonts w:ascii="Arial" w:hAnsi="Arial" w:cs="Arial"/>
+          <w:sz w:val="18"/>
+          <w:szCs w:val="18"/>
+          <w:lang w:val="es-ES_tradnl"/>
+        </w:rPr>
+        <w:t>0_IMG02</w:t>
       </w:r>
     </w:p>
     <w:p>
@@ -5830,14 +5890,47 @@
           <w:lang w:val="es-ES_tradnl"/>
         </w:rPr>
       </w:pPr>
-      <w:r>
-        <w:rPr>
-          <w:rFonts w:ascii="Arial" w:hAnsi="Arial" w:cs="Arial"/>
-          <w:sz w:val="18"/>
-          <w:szCs w:val="18"/>
-          <w:lang w:val="es-ES_tradnl"/>
-        </w:rPr>
-        <w:t>CN_06_03_CO_REC110_IMG03</w:t>
+      <w:bookmarkStart w:id="6" w:name="_GoBack"/>
+      <w:bookmarkEnd w:id="6"/>
+      <w:r>
+        <w:rPr>
+          <w:rFonts w:ascii="Arial" w:hAnsi="Arial" w:cs="Arial"/>
+          <w:sz w:val="18"/>
+          <w:szCs w:val="18"/>
+          <w:lang w:val="es-ES_tradnl"/>
+        </w:rPr>
+        <w:t>CN_06_03_CO_REC1</w:t>
+      </w:r>
+      <w:ins w:id="7" w:author="USER" w:date="2015-04-15T18:37:00Z">
+        <w:r>
+          <w:rPr>
+            <w:rFonts w:ascii="Arial" w:hAnsi="Arial" w:cs="Arial"/>
+            <w:sz w:val="18"/>
+            <w:szCs w:val="18"/>
+            <w:lang w:val="es-ES_tradnl"/>
+          </w:rPr>
+          <w:t>0</w:t>
+        </w:r>
+      </w:ins>
+      <w:del w:id="8" w:author="USER" w:date="2015-04-15T18:37:00Z">
+        <w:r>
+          <w:rPr>
+            <w:rFonts w:ascii="Arial" w:hAnsi="Arial" w:cs="Arial"/>
+            <w:sz w:val="18"/>
+            <w:szCs w:val="18"/>
+            <w:lang w:val="es-ES_tradnl"/>
+          </w:rPr>
+          <w:delText>1</w:delText>
+        </w:r>
+      </w:del>
+      <w:r>
+        <w:rPr>
+          <w:rFonts w:ascii="Arial" w:hAnsi="Arial" w:cs="Arial"/>
+          <w:sz w:val="18"/>
+          <w:szCs w:val="18"/>
+          <w:lang w:val="es-ES_tradnl"/>
+        </w:rPr>
+        <w:t>0_IMG03</w:t>
       </w:r>
     </w:p>
     <w:p>
@@ -6586,7 +6679,38 @@
           <w:szCs w:val="18"/>
           <w:lang w:val="es-ES_tradnl"/>
         </w:rPr>
-        <w:t>CN_06_03_CO_REC110_IMG0</w:t>
+        <w:t>CN_06_03_CO_REC1</w:t>
+      </w:r>
+      <w:ins w:id="9" w:author="USER" w:date="2015-04-15T18:37:00Z">
+        <w:r>
+          <w:rPr>
+            <w:rFonts w:ascii="Arial" w:hAnsi="Arial" w:cs="Arial"/>
+            <w:sz w:val="18"/>
+            <w:szCs w:val="18"/>
+            <w:lang w:val="es-ES_tradnl"/>
+          </w:rPr>
+          <w:t>0</w:t>
+        </w:r>
+      </w:ins>
+      <w:del w:id="10" w:author="USER" w:date="2015-04-15T18:37:00Z">
+        <w:r>
+          <w:rPr>
+            <w:rFonts w:ascii="Arial" w:hAnsi="Arial" w:cs="Arial"/>
+            <w:sz w:val="18"/>
+            <w:szCs w:val="18"/>
+            <w:lang w:val="es-ES_tradnl"/>
+          </w:rPr>
+          <w:delText>1</w:delText>
+        </w:r>
+      </w:del>
+      <w:r>
+        <w:rPr>
+          <w:rFonts w:ascii="Arial" w:hAnsi="Arial" w:cs="Arial"/>
+          <w:sz w:val="18"/>
+          <w:szCs w:val="18"/>
+          <w:lang w:val="es-ES_tradnl"/>
+        </w:rPr>
+        <w:t>0_IMG0</w:t>
       </w:r>
       <w:r>
         <w:rPr>

</xml_diff>